<commit_message>
2022-04-13 Finisher table 'Filesystem_Linux'. Continued article 'Bash'
</commit_message>
<xml_diff>
--- a/Доп_материалы/Linux_Architecture/Bash.docx
+++ b/Доп_материалы/Linux_Architecture/Bash.docx
@@ -7,13 +7,14 @@
         <w:jc w:val="both"/>
         <w:rPr>
           <w:rFonts w:ascii="Times New Roman" w:hAnsi="Times New Roman" w:cs="Times New Roman"/>
-          <w:sz w:val="24"/>
-          <w:lang w:val="en-US"/>
+          <w:b/>
+          <w:sz w:val="24"/>
         </w:rPr>
       </w:pPr>
       <w:r>
         <w:rPr>
           <w:rFonts w:ascii="Times New Roman" w:hAnsi="Times New Roman" w:cs="Times New Roman"/>
+          <w:b/>
           <w:sz w:val="24"/>
         </w:rPr>
         <w:t xml:space="preserve">Командная оболочка </w:t>
@@ -21,6 +22,7 @@
       <w:r>
         <w:rPr>
           <w:rFonts w:ascii="Times New Roman" w:hAnsi="Times New Roman" w:cs="Times New Roman"/>
+          <w:b/>
           <w:sz w:val="24"/>
           <w:lang w:val="en-US"/>
         </w:rPr>
@@ -29,13 +31,612 @@
     </w:p>
     <w:p>
       <w:pPr>
+        <w:spacing w:after="0"/>
         <w:jc w:val="both"/>
         <w:rPr>
           <w:rFonts w:ascii="Times New Roman" w:hAnsi="Times New Roman" w:cs="Times New Roman"/>
           <w:sz w:val="24"/>
+        </w:rPr>
+      </w:pPr>
+      <w:r>
+        <w:rPr>
+          <w:rFonts w:ascii="Times New Roman" w:hAnsi="Times New Roman" w:cs="Times New Roman"/>
+          <w:sz w:val="24"/>
+        </w:rPr>
+        <w:t>Оболочка GNU/</w:t>
+      </w:r>
+      <w:proofErr w:type="spellStart"/>
+      <w:r>
+        <w:rPr>
+          <w:rFonts w:ascii="Times New Roman" w:hAnsi="Times New Roman" w:cs="Times New Roman"/>
+          <w:sz w:val="24"/>
+        </w:rPr>
+        <w:t>Linux</w:t>
+      </w:r>
+      <w:proofErr w:type="spellEnd"/>
+      <w:r>
+        <w:rPr>
+          <w:rFonts w:ascii="Times New Roman" w:hAnsi="Times New Roman" w:cs="Times New Roman"/>
+          <w:sz w:val="24"/>
+        </w:rPr>
+        <w:t xml:space="preserve"> (</w:t>
+      </w:r>
+      <w:r>
+        <w:rPr>
+          <w:rFonts w:ascii="Times New Roman" w:hAnsi="Times New Roman" w:cs="Times New Roman"/>
+          <w:sz w:val="24"/>
           <w:lang w:val="en-US"/>
         </w:rPr>
+        <w:t>Shell</w:t>
+      </w:r>
+      <w:r>
+        <w:rPr>
+          <w:rFonts w:ascii="Times New Roman" w:hAnsi="Times New Roman" w:cs="Times New Roman"/>
+          <w:sz w:val="24"/>
+        </w:rPr>
+        <w:t>) — это специальная интерактивная утилита.</w:t>
+      </w:r>
+    </w:p>
+    <w:p>
+      <w:pPr>
+        <w:spacing w:after="0"/>
+        <w:jc w:val="both"/>
+        <w:rPr>
+          <w:rFonts w:ascii="Times New Roman" w:hAnsi="Times New Roman" w:cs="Times New Roman"/>
+          <w:sz w:val="24"/>
+        </w:rPr>
       </w:pPr>
+      <w:r>
+        <w:rPr>
+          <w:rFonts w:ascii="Times New Roman" w:hAnsi="Times New Roman" w:cs="Times New Roman"/>
+          <w:sz w:val="24"/>
+        </w:rPr>
+        <w:t>Ядром обол</w:t>
+      </w:r>
+      <w:r>
+        <w:rPr>
+          <w:rFonts w:ascii="Times New Roman" w:hAnsi="Times New Roman" w:cs="Times New Roman"/>
+          <w:sz w:val="24"/>
+        </w:rPr>
+        <w:t>очки является командная строка.</w:t>
+      </w:r>
+    </w:p>
+    <w:p>
+      <w:pPr>
+        <w:spacing w:after="0"/>
+        <w:jc w:val="both"/>
+        <w:rPr>
+          <w:rFonts w:ascii="Times New Roman" w:hAnsi="Times New Roman" w:cs="Times New Roman"/>
+          <w:sz w:val="24"/>
+        </w:rPr>
+      </w:pPr>
+      <w:r>
+        <w:rPr>
+          <w:rFonts w:ascii="Times New Roman" w:hAnsi="Times New Roman" w:cs="Times New Roman"/>
+          <w:sz w:val="24"/>
+        </w:rPr>
+        <w:t xml:space="preserve">Командная строка — это интерактивная часть оболочки. </w:t>
+      </w:r>
+      <w:r>
+        <w:rPr>
+          <w:rFonts w:ascii="Times New Roman" w:hAnsi="Times New Roman" w:cs="Times New Roman"/>
+          <w:sz w:val="24"/>
+        </w:rPr>
+        <w:t xml:space="preserve">Она </w:t>
+      </w:r>
+      <w:r>
+        <w:rPr>
+          <w:rFonts w:ascii="Times New Roman" w:hAnsi="Times New Roman" w:cs="Times New Roman"/>
+          <w:sz w:val="24"/>
+        </w:rPr>
+        <w:t>позволяет вам вводить текстовые команды, а затем интерпретирует команды и выполняет их в ядре.</w:t>
+      </w:r>
+    </w:p>
+    <w:p>
+      <w:pPr>
+        <w:spacing w:after="0"/>
+        <w:jc w:val="both"/>
+        <w:rPr>
+          <w:rFonts w:ascii="Times New Roman" w:hAnsi="Times New Roman" w:cs="Times New Roman"/>
+          <w:sz w:val="24"/>
+        </w:rPr>
+      </w:pPr>
+      <w:r>
+        <w:rPr>
+          <w:rFonts w:ascii="Times New Roman" w:hAnsi="Times New Roman" w:cs="Times New Roman"/>
+          <w:sz w:val="24"/>
+        </w:rPr>
+        <w:t xml:space="preserve">Оболочкой по умолчанию, используемой во всех дистрибутивах </w:t>
+      </w:r>
+      <w:proofErr w:type="spellStart"/>
+      <w:r>
+        <w:rPr>
+          <w:rFonts w:ascii="Times New Roman" w:hAnsi="Times New Roman" w:cs="Times New Roman"/>
+          <w:sz w:val="24"/>
+        </w:rPr>
+        <w:t>Linux</w:t>
+      </w:r>
+      <w:proofErr w:type="spellEnd"/>
+      <w:r>
+        <w:rPr>
+          <w:rFonts w:ascii="Times New Roman" w:hAnsi="Times New Roman" w:cs="Times New Roman"/>
+          <w:sz w:val="24"/>
+        </w:rPr>
+        <w:t xml:space="preserve">, является оболочка </w:t>
+      </w:r>
+      <w:proofErr w:type="spellStart"/>
+      <w:r>
+        <w:rPr>
+          <w:rFonts w:ascii="Times New Roman" w:hAnsi="Times New Roman" w:cs="Times New Roman"/>
+          <w:sz w:val="24"/>
+        </w:rPr>
+        <w:t>bash</w:t>
+      </w:r>
+      <w:proofErr w:type="spellEnd"/>
+      <w:r>
+        <w:rPr>
+          <w:rFonts w:ascii="Times New Roman" w:hAnsi="Times New Roman" w:cs="Times New Roman"/>
+          <w:sz w:val="24"/>
+        </w:rPr>
+        <w:t>.</w:t>
+      </w:r>
+    </w:p>
+    <w:p>
+      <w:pPr>
+        <w:spacing w:after="0"/>
+        <w:jc w:val="both"/>
+        <w:rPr>
+          <w:rFonts w:ascii="Times New Roman" w:hAnsi="Times New Roman" w:cs="Times New Roman"/>
+          <w:sz w:val="24"/>
+        </w:rPr>
+      </w:pPr>
+    </w:p>
+    <w:p>
+      <w:pPr>
+        <w:spacing w:after="0"/>
+        <w:jc w:val="right"/>
+        <w:rPr>
+          <w:rFonts w:ascii="Times New Roman" w:hAnsi="Times New Roman" w:cs="Times New Roman"/>
+          <w:sz w:val="24"/>
+          <w:lang w:val="en-US"/>
+        </w:rPr>
+      </w:pPr>
+      <w:r>
+        <w:rPr>
+          <w:rFonts w:ascii="Times New Roman" w:hAnsi="Times New Roman" w:cs="Times New Roman"/>
+          <w:sz w:val="24"/>
+        </w:rPr>
+        <w:t xml:space="preserve">Таблица </w:t>
+      </w:r>
+      <w:r>
+        <w:rPr>
+          <w:rFonts w:ascii="Times New Roman" w:hAnsi="Times New Roman" w:cs="Times New Roman"/>
+          <w:sz w:val="24"/>
+        </w:rPr>
+        <w:t>1</w:t>
+      </w:r>
+      <w:r>
+        <w:rPr>
+          <w:rFonts w:ascii="Times New Roman" w:hAnsi="Times New Roman" w:cs="Times New Roman"/>
+          <w:sz w:val="24"/>
+        </w:rPr>
+        <w:t xml:space="preserve">. Оболочки </w:t>
+      </w:r>
+      <w:r>
+        <w:rPr>
+          <w:rFonts w:ascii="Times New Roman" w:hAnsi="Times New Roman" w:cs="Times New Roman"/>
+          <w:sz w:val="24"/>
+          <w:lang w:val="en-US"/>
+        </w:rPr>
+        <w:t>Linux</w:t>
+      </w:r>
+    </w:p>
+    <w:tbl>
+      <w:tblPr>
+        <w:tblStyle w:val="a3"/>
+        <w:tblW w:w="0" w:type="auto"/>
+        <w:tblLook w:val="04A0" w:firstRow="1" w:lastRow="0" w:firstColumn="1" w:lastColumn="0" w:noHBand="0" w:noVBand="1"/>
+      </w:tblPr>
+      <w:tblGrid>
+        <w:gridCol w:w="1696"/>
+        <w:gridCol w:w="8499"/>
+      </w:tblGrid>
+      <w:tr>
+        <w:tc>
+          <w:tcPr>
+            <w:tcW w:w="1696" w:type="dxa"/>
+          </w:tcPr>
+          <w:p>
+            <w:pPr>
+              <w:jc w:val="both"/>
+              <w:rPr>
+                <w:rFonts w:ascii="Times New Roman" w:hAnsi="Times New Roman" w:cs="Times New Roman"/>
+                <w:sz w:val="24"/>
+              </w:rPr>
+            </w:pPr>
+            <w:r>
+              <w:rPr>
+                <w:rFonts w:ascii="Times New Roman" w:hAnsi="Times New Roman" w:cs="Times New Roman"/>
+                <w:sz w:val="24"/>
+              </w:rPr>
+              <w:t>Оболочка (</w:t>
+            </w:r>
+            <w:r>
+              <w:rPr>
+                <w:rFonts w:ascii="Times New Roman" w:hAnsi="Times New Roman" w:cs="Times New Roman"/>
+                <w:sz w:val="24"/>
+                <w:lang w:val="en-US"/>
+              </w:rPr>
+              <w:t>shell</w:t>
+            </w:r>
+            <w:r>
+              <w:rPr>
+                <w:rFonts w:ascii="Times New Roman" w:hAnsi="Times New Roman" w:cs="Times New Roman"/>
+                <w:sz w:val="24"/>
+              </w:rPr>
+              <w:t>)</w:t>
+            </w:r>
+          </w:p>
+        </w:tc>
+        <w:tc>
+          <w:tcPr>
+            <w:tcW w:w="8499" w:type="dxa"/>
+          </w:tcPr>
+          <w:p>
+            <w:pPr>
+              <w:jc w:val="both"/>
+              <w:rPr>
+                <w:rFonts w:ascii="Times New Roman" w:hAnsi="Times New Roman" w:cs="Times New Roman"/>
+                <w:sz w:val="24"/>
+              </w:rPr>
+            </w:pPr>
+            <w:r>
+              <w:rPr>
+                <w:rFonts w:ascii="Times New Roman" w:hAnsi="Times New Roman" w:cs="Times New Roman"/>
+                <w:sz w:val="24"/>
+              </w:rPr>
+              <w:t>Описание</w:t>
+            </w:r>
+          </w:p>
+        </w:tc>
+      </w:tr>
+      <w:tr>
+        <w:tc>
+          <w:tcPr>
+            <w:tcW w:w="1696" w:type="dxa"/>
+          </w:tcPr>
+          <w:p>
+            <w:pPr>
+              <w:jc w:val="both"/>
+              <w:rPr>
+                <w:rFonts w:ascii="Verdana" w:hAnsi="Verdana" w:cs="Times New Roman"/>
+                <w:sz w:val="24"/>
+                <w:lang w:val="en-US"/>
+              </w:rPr>
+            </w:pPr>
+            <w:r>
+              <w:rPr>
+                <w:rFonts w:ascii="Verdana" w:hAnsi="Verdana" w:cs="Times New Roman"/>
+                <w:sz w:val="24"/>
+                <w:lang w:val="en-US"/>
+              </w:rPr>
+              <w:t>ash</w:t>
+            </w:r>
+          </w:p>
+        </w:tc>
+        <w:tc>
+          <w:tcPr>
+            <w:tcW w:w="8499" w:type="dxa"/>
+          </w:tcPr>
+          <w:p>
+            <w:pPr>
+              <w:jc w:val="both"/>
+              <w:rPr>
+                <w:rFonts w:ascii="Times New Roman" w:hAnsi="Times New Roman" w:cs="Times New Roman"/>
+                <w:sz w:val="24"/>
+              </w:rPr>
+            </w:pPr>
+            <w:r>
+              <w:rPr>
+                <w:rFonts w:ascii="Times New Roman" w:hAnsi="Times New Roman" w:cs="Times New Roman"/>
+                <w:sz w:val="24"/>
+              </w:rPr>
+              <w:t xml:space="preserve">простая легковесная оболочка, которая </w:t>
+            </w:r>
+            <w:r>
+              <w:rPr>
+                <w:rFonts w:ascii="Times New Roman" w:hAnsi="Times New Roman" w:cs="Times New Roman"/>
+                <w:sz w:val="24"/>
+              </w:rPr>
+              <w:t>работа</w:t>
+            </w:r>
+            <w:r>
+              <w:rPr>
+                <w:rFonts w:ascii="Times New Roman" w:hAnsi="Times New Roman" w:cs="Times New Roman"/>
+                <w:sz w:val="24"/>
+              </w:rPr>
+              <w:t>ет</w:t>
+            </w:r>
+            <w:r>
+              <w:rPr>
+                <w:rFonts w:ascii="Times New Roman" w:hAnsi="Times New Roman" w:cs="Times New Roman"/>
+                <w:sz w:val="24"/>
+              </w:rPr>
+              <w:t xml:space="preserve"> в средах с малым объемом памяти</w:t>
+            </w:r>
+            <w:r>
+              <w:rPr>
+                <w:rFonts w:ascii="Times New Roman" w:hAnsi="Times New Roman" w:cs="Times New Roman"/>
+                <w:sz w:val="24"/>
+              </w:rPr>
+              <w:t xml:space="preserve">, но обладает полной совместимостью с оболочкой </w:t>
+            </w:r>
+            <w:r>
+              <w:rPr>
+                <w:rFonts w:ascii="Times New Roman" w:hAnsi="Times New Roman" w:cs="Times New Roman"/>
+                <w:sz w:val="24"/>
+                <w:lang w:val="en-US"/>
+              </w:rPr>
+              <w:t>bash</w:t>
+            </w:r>
+          </w:p>
+        </w:tc>
+      </w:tr>
+      <w:tr>
+        <w:tc>
+          <w:tcPr>
+            <w:tcW w:w="1696" w:type="dxa"/>
+          </w:tcPr>
+          <w:p>
+            <w:pPr>
+              <w:jc w:val="both"/>
+              <w:rPr>
+                <w:rFonts w:ascii="Verdana" w:hAnsi="Verdana" w:cs="Times New Roman"/>
+                <w:sz w:val="24"/>
+                <w:lang w:val="en-US"/>
+              </w:rPr>
+            </w:pPr>
+            <w:proofErr w:type="spellStart"/>
+            <w:r>
+              <w:rPr>
+                <w:rFonts w:ascii="Verdana" w:hAnsi="Verdana" w:cs="Times New Roman"/>
+                <w:sz w:val="24"/>
+                <w:lang w:val="en-US"/>
+              </w:rPr>
+              <w:t>korn</w:t>
+            </w:r>
+            <w:proofErr w:type="spellEnd"/>
+          </w:p>
+        </w:tc>
+        <w:tc>
+          <w:tcPr>
+            <w:tcW w:w="8499" w:type="dxa"/>
+          </w:tcPr>
+          <w:p>
+            <w:pPr>
+              <w:jc w:val="both"/>
+              <w:rPr>
+                <w:rFonts w:ascii="Times New Roman" w:hAnsi="Times New Roman" w:cs="Times New Roman"/>
+                <w:sz w:val="24"/>
+              </w:rPr>
+            </w:pPr>
+            <w:r>
+              <w:rPr>
+                <w:rFonts w:ascii="Times New Roman" w:hAnsi="Times New Roman" w:cs="Times New Roman"/>
+                <w:sz w:val="24"/>
+              </w:rPr>
+              <w:t>о</w:t>
+            </w:r>
+            <w:r>
+              <w:rPr>
+                <w:rFonts w:ascii="Times New Roman" w:hAnsi="Times New Roman" w:cs="Times New Roman"/>
+                <w:sz w:val="24"/>
+              </w:rPr>
+              <w:t xml:space="preserve">болочка программирования, совместимая с оболочкой </w:t>
+            </w:r>
+            <w:proofErr w:type="spellStart"/>
+            <w:r>
+              <w:rPr>
+                <w:rFonts w:ascii="Times New Roman" w:hAnsi="Times New Roman" w:cs="Times New Roman"/>
+                <w:sz w:val="24"/>
+              </w:rPr>
+              <w:t>Bourne</w:t>
+            </w:r>
+            <w:proofErr w:type="spellEnd"/>
+            <w:r>
+              <w:rPr>
+                <w:rFonts w:ascii="Times New Roman" w:hAnsi="Times New Roman" w:cs="Times New Roman"/>
+                <w:sz w:val="24"/>
+              </w:rPr>
+              <w:t>, но поддерживающая расширенные функции программирования, такие как ассоциативные массивы и арифметика с плавающей точкой</w:t>
+            </w:r>
+          </w:p>
+        </w:tc>
+      </w:tr>
+      <w:tr>
+        <w:tc>
+          <w:tcPr>
+            <w:tcW w:w="1696" w:type="dxa"/>
+          </w:tcPr>
+          <w:p>
+            <w:pPr>
+              <w:jc w:val="both"/>
+              <w:rPr>
+                <w:rFonts w:ascii="Verdana" w:hAnsi="Verdana" w:cs="Times New Roman"/>
+                <w:sz w:val="24"/>
+                <w:lang w:val="en-US"/>
+              </w:rPr>
+            </w:pPr>
+            <w:proofErr w:type="spellStart"/>
+            <w:r>
+              <w:rPr>
+                <w:rFonts w:ascii="Verdana" w:hAnsi="Verdana" w:cs="Times New Roman"/>
+                <w:sz w:val="24"/>
+                <w:lang w:val="en-US"/>
+              </w:rPr>
+              <w:t>tcsh</w:t>
+            </w:r>
+            <w:proofErr w:type="spellEnd"/>
+          </w:p>
+        </w:tc>
+        <w:tc>
+          <w:tcPr>
+            <w:tcW w:w="8499" w:type="dxa"/>
+          </w:tcPr>
+          <w:p>
+            <w:pPr>
+              <w:jc w:val="both"/>
+              <w:rPr>
+                <w:rFonts w:ascii="Times New Roman" w:hAnsi="Times New Roman" w:cs="Times New Roman"/>
+                <w:sz w:val="24"/>
+              </w:rPr>
+            </w:pPr>
+            <w:r>
+              <w:rPr>
+                <w:rFonts w:ascii="Times New Roman" w:hAnsi="Times New Roman" w:cs="Times New Roman"/>
+                <w:sz w:val="24"/>
+              </w:rPr>
+              <w:t>о</w:t>
+            </w:r>
+            <w:r>
+              <w:rPr>
+                <w:rFonts w:ascii="Times New Roman" w:hAnsi="Times New Roman" w:cs="Times New Roman"/>
+                <w:sz w:val="24"/>
+              </w:rPr>
+              <w:t>болочка, которая включает элементы языка программирования C в сценарии оболочки</w:t>
+            </w:r>
+          </w:p>
+        </w:tc>
+      </w:tr>
+      <w:tr>
+        <w:tc>
+          <w:tcPr>
+            <w:tcW w:w="1696" w:type="dxa"/>
+          </w:tcPr>
+          <w:p>
+            <w:pPr>
+              <w:jc w:val="both"/>
+              <w:rPr>
+                <w:rFonts w:ascii="Verdana" w:hAnsi="Verdana" w:cs="Times New Roman"/>
+                <w:sz w:val="24"/>
+                <w:lang w:val="en-US"/>
+              </w:rPr>
+            </w:pPr>
+            <w:proofErr w:type="spellStart"/>
+            <w:r>
+              <w:rPr>
+                <w:rFonts w:ascii="Verdana" w:hAnsi="Verdana" w:cs="Times New Roman"/>
+                <w:sz w:val="24"/>
+                <w:lang w:val="en-US"/>
+              </w:rPr>
+              <w:t>zsh</w:t>
+            </w:r>
+            <w:proofErr w:type="spellEnd"/>
+          </w:p>
+        </w:tc>
+        <w:tc>
+          <w:tcPr>
+            <w:tcW w:w="8499" w:type="dxa"/>
+          </w:tcPr>
+          <w:p>
+            <w:pPr>
+              <w:jc w:val="both"/>
+              <w:rPr>
+                <w:rFonts w:ascii="Times New Roman" w:hAnsi="Times New Roman" w:cs="Times New Roman"/>
+                <w:sz w:val="24"/>
+              </w:rPr>
+            </w:pPr>
+            <w:r>
+              <w:rPr>
+                <w:rFonts w:ascii="Times New Roman" w:hAnsi="Times New Roman" w:cs="Times New Roman"/>
+                <w:sz w:val="24"/>
+              </w:rPr>
+              <w:t>у</w:t>
+            </w:r>
+            <w:r>
+              <w:rPr>
+                <w:rFonts w:ascii="Times New Roman" w:hAnsi="Times New Roman" w:cs="Times New Roman"/>
+                <w:sz w:val="24"/>
+              </w:rPr>
+              <w:t xml:space="preserve">совершенствованная оболочка, включающая функции </w:t>
+            </w:r>
+            <w:proofErr w:type="spellStart"/>
+            <w:r>
+              <w:rPr>
+                <w:rFonts w:ascii="Times New Roman" w:hAnsi="Times New Roman" w:cs="Times New Roman"/>
+                <w:sz w:val="24"/>
+              </w:rPr>
+              <w:t>bash</w:t>
+            </w:r>
+            <w:proofErr w:type="spellEnd"/>
+            <w:r>
+              <w:rPr>
+                <w:rFonts w:ascii="Times New Roman" w:hAnsi="Times New Roman" w:cs="Times New Roman"/>
+                <w:sz w:val="24"/>
+              </w:rPr>
+              <w:t xml:space="preserve">, </w:t>
+            </w:r>
+            <w:proofErr w:type="spellStart"/>
+            <w:r>
+              <w:rPr>
+                <w:rFonts w:ascii="Times New Roman" w:hAnsi="Times New Roman" w:cs="Times New Roman"/>
+                <w:sz w:val="24"/>
+              </w:rPr>
+              <w:t>tcsh</w:t>
+            </w:r>
+            <w:proofErr w:type="spellEnd"/>
+            <w:r>
+              <w:rPr>
+                <w:rFonts w:ascii="Times New Roman" w:hAnsi="Times New Roman" w:cs="Times New Roman"/>
+                <w:sz w:val="24"/>
+              </w:rPr>
+              <w:t xml:space="preserve"> и </w:t>
+            </w:r>
+            <w:proofErr w:type="spellStart"/>
+            <w:r>
+              <w:rPr>
+                <w:rFonts w:ascii="Times New Roman" w:hAnsi="Times New Roman" w:cs="Times New Roman"/>
+                <w:sz w:val="24"/>
+              </w:rPr>
+              <w:t>korn</w:t>
+            </w:r>
+            <w:proofErr w:type="spellEnd"/>
+            <w:r>
+              <w:rPr>
+                <w:rFonts w:ascii="Times New Roman" w:hAnsi="Times New Roman" w:cs="Times New Roman"/>
+                <w:sz w:val="24"/>
+              </w:rPr>
+              <w:t>, предоставляющая расширенные функции программирования, общие файлы истории и тематические подсказки.</w:t>
+            </w:r>
+          </w:p>
+        </w:tc>
+      </w:tr>
+    </w:tbl>
+    <w:p>
+      <w:pPr>
+        <w:spacing w:after="0"/>
+        <w:jc w:val="both"/>
+        <w:rPr>
+          <w:rFonts w:ascii="Times New Roman" w:hAnsi="Times New Roman" w:cs="Times New Roman"/>
+          <w:sz w:val="24"/>
+        </w:rPr>
+      </w:pPr>
+    </w:p>
+    <w:p>
+      <w:pPr>
+        <w:jc w:val="right"/>
+        <w:rPr>
+          <w:rFonts w:ascii="Times New Roman" w:hAnsi="Times New Roman" w:cs="Times New Roman"/>
+          <w:sz w:val="24"/>
+        </w:rPr>
+      </w:pPr>
+      <w:r>
+        <w:rPr>
+          <w:rFonts w:ascii="Times New Roman" w:hAnsi="Times New Roman" w:cs="Times New Roman"/>
+          <w:sz w:val="24"/>
+        </w:rPr>
+        <w:t>Таблица 2. Описание основных встроенных команд</w:t>
+      </w:r>
     </w:p>
     <w:tbl>
       <w:tblPr>
@@ -257,14 +858,7 @@
                 <w:rFonts w:ascii="Times New Roman" w:hAnsi="Times New Roman" w:cs="Times New Roman"/>
                 <w:sz w:val="24"/>
               </w:rPr>
-              <w:t xml:space="preserve">выполнение следующей итерации </w:t>
-            </w:r>
-            <w:r>
-              <w:rPr>
-                <w:rFonts w:ascii="Times New Roman" w:hAnsi="Times New Roman" w:cs="Times New Roman"/>
-                <w:sz w:val="24"/>
-              </w:rPr>
-              <w:t>цикла</w:t>
+              <w:t>выполнение следующей итерации цикла</w:t>
             </w:r>
             <w:r>
               <w:rPr>
@@ -986,6 +1580,7 @@
           <w:ilvl w:val="0"/>
           <w:numId w:val="1"/>
         </w:numPr>
+        <w:spacing w:after="0"/>
         <w:ind w:left="567"/>
         <w:jc w:val="both"/>
         <w:rPr>
@@ -1018,6 +1613,7 @@
     </w:p>
     <w:p>
       <w:pPr>
+        <w:spacing w:after="0"/>
         <w:ind w:left="567"/>
         <w:jc w:val="both"/>
         <w:rPr>
@@ -1060,6 +1656,7 @@
     </w:p>
     <w:p>
       <w:pPr>
+        <w:spacing w:after="0"/>
         <w:ind w:left="567"/>
         <w:jc w:val="both"/>
         <w:rPr>
@@ -1100,12 +1697,12 @@
     </w:p>
     <w:p>
       <w:pPr>
+        <w:spacing w:after="0"/>
         <w:ind w:left="567"/>
         <w:jc w:val="both"/>
         <w:rPr>
           <w:rFonts w:ascii="Times New Roman" w:hAnsi="Times New Roman" w:cs="Times New Roman"/>
           <w:sz w:val="24"/>
-          <w:lang w:val="en-US"/>
         </w:rPr>
       </w:pPr>
       <w:r>
@@ -1177,6 +1774,7 @@
           <w:ilvl w:val="0"/>
           <w:numId w:val="1"/>
         </w:numPr>
+        <w:spacing w:after="0"/>
         <w:ind w:left="567"/>
         <w:jc w:val="both"/>
         <w:rPr>
@@ -1208,6 +1806,7 @@
           <w:ilvl w:val="0"/>
           <w:numId w:val="1"/>
         </w:numPr>
+        <w:spacing w:after="0"/>
         <w:ind w:left="567"/>
         <w:jc w:val="both"/>
         <w:rPr>
@@ -1244,6 +1843,23 @@
         </w:rPr>
         <w:t>переменные не имеют типа</w:t>
       </w:r>
+    </w:p>
+    <w:p>
+      <w:pPr>
+        <w:rPr>
+          <w:rFonts w:ascii="Times New Roman" w:hAnsi="Times New Roman" w:cs="Times New Roman"/>
+          <w:sz w:val="24"/>
+        </w:rPr>
+      </w:pPr>
+      <w:r>
+        <w:rPr>
+          <w:rFonts w:ascii="Times New Roman" w:hAnsi="Times New Roman" w:cs="Times New Roman"/>
+          <w:sz w:val="24"/>
+        </w:rPr>
+        <w:br w:type="page"/>
+      </w:r>
+      <w:bookmarkStart w:id="0" w:name="_GoBack"/>
+      <w:bookmarkEnd w:id="0"/>
     </w:p>
     <w:p>
       <w:pPr>
@@ -1254,12 +1870,22 @@
           <w:sz w:val="24"/>
         </w:rPr>
       </w:pPr>
-      <w:r>
-        <w:rPr>
-          <w:rFonts w:ascii="Times New Roman" w:hAnsi="Times New Roman" w:cs="Times New Roman"/>
-          <w:sz w:val="24"/>
-        </w:rPr>
-        <w:t>Таблица 1. Простой скрипт с комментариями</w:t>
+      <w:proofErr w:type="gramStart"/>
+      <w:r>
+        <w:rPr>
+          <w:rFonts w:ascii="Times New Roman" w:hAnsi="Times New Roman" w:cs="Times New Roman"/>
+          <w:sz w:val="24"/>
+        </w:rPr>
+        <w:lastRenderedPageBreak/>
+        <w:t>Таблица .</w:t>
+      </w:r>
+      <w:proofErr w:type="gramEnd"/>
+      <w:r>
+        <w:rPr>
+          <w:rFonts w:ascii="Times New Roman" w:hAnsi="Times New Roman" w:cs="Times New Roman"/>
+          <w:sz w:val="24"/>
+        </w:rPr>
+        <w:t xml:space="preserve"> Простой скрипт с комментариями</w:t>
       </w:r>
     </w:p>
     <w:tbl>
@@ -1382,20 +2008,17 @@
               <w:jc w:val="both"/>
               <w:rPr>
                 <w:rFonts w:ascii="Times New Roman" w:hAnsi="Times New Roman" w:cs="Times New Roman"/>
-                <w:sz w:val="20"/>
-              </w:rPr>
-            </w:pPr>
-            <w:r>
-              <w:rPr>
-                <w:rFonts w:ascii="Times New Roman" w:hAnsi="Times New Roman" w:cs="Times New Roman"/>
-                <w:sz w:val="20"/>
+              </w:rPr>
+            </w:pPr>
+            <w:r>
+              <w:rPr>
+                <w:rFonts w:ascii="Times New Roman" w:hAnsi="Times New Roman" w:cs="Times New Roman"/>
               </w:rPr>
               <w:t xml:space="preserve">указываем расположение </w:t>
             </w:r>
             <w:r>
               <w:rPr>
                 <w:rFonts w:ascii="Times New Roman" w:hAnsi="Times New Roman" w:cs="Times New Roman"/>
-                <w:sz w:val="20"/>
                 <w:lang w:val="en-US"/>
               </w:rPr>
               <w:t>bash-</w:t>
@@ -1403,7 +2026,6 @@
             <w:r>
               <w:rPr>
                 <w:rFonts w:ascii="Times New Roman" w:hAnsi="Times New Roman" w:cs="Times New Roman"/>
-                <w:sz w:val="20"/>
               </w:rPr>
               <w:t>интерпретатора</w:t>
             </w:r>
@@ -1441,7 +2063,6 @@
               <w:jc w:val="both"/>
               <w:rPr>
                 <w:rFonts w:ascii="Times New Roman" w:hAnsi="Times New Roman" w:cs="Times New Roman"/>
-                <w:sz w:val="20"/>
               </w:rPr>
             </w:pPr>
             <w:r>
@@ -1493,7 +2114,6 @@
               <w:jc w:val="both"/>
               <w:rPr>
                 <w:rFonts w:ascii="Times New Roman" w:hAnsi="Times New Roman" w:cs="Times New Roman"/>
-                <w:sz w:val="20"/>
               </w:rPr>
             </w:pPr>
             <w:r>
@@ -1506,7 +2126,6 @@
             <w:r>
               <w:rPr>
                 <w:rFonts w:ascii="Verdana" w:hAnsi="Verdana" w:cs="Times New Roman"/>
-                <w:sz w:val="20"/>
               </w:rPr>
               <w:t>script_name</w:t>
             </w:r>
@@ -1576,20 +2195,17 @@
               <w:jc w:val="both"/>
               <w:rPr>
                 <w:rFonts w:ascii="Times New Roman" w:hAnsi="Times New Roman" w:cs="Times New Roman"/>
-                <w:sz w:val="20"/>
-              </w:rPr>
-            </w:pPr>
-            <w:r>
-              <w:rPr>
-                <w:rFonts w:ascii="Times New Roman" w:hAnsi="Times New Roman" w:cs="Times New Roman"/>
-                <w:sz w:val="20"/>
+              </w:rPr>
+            </w:pPr>
+            <w:r>
+              <w:rPr>
+                <w:rFonts w:ascii="Times New Roman" w:hAnsi="Times New Roman" w:cs="Times New Roman"/>
               </w:rPr>
               <w:t xml:space="preserve">вывод строки с подстановкой значений переменных (обращение к переменным через </w:t>
             </w:r>
             <w:r>
               <w:rPr>
                 <w:rFonts w:ascii="Verdana" w:hAnsi="Verdana" w:cs="Times New Roman"/>
-                <w:sz w:val="20"/>
               </w:rPr>
               <w:t>$</w:t>
             </w:r>
@@ -1597,7 +2213,6 @@
             <w:r>
               <w:rPr>
                 <w:rFonts w:ascii="Verdana" w:hAnsi="Verdana" w:cs="Times New Roman"/>
-                <w:sz w:val="20"/>
               </w:rPr>
               <w:t>имя_переменной</w:t>
             </w:r>
@@ -1605,7 +2220,6 @@
             <w:r>
               <w:rPr>
                 <w:rFonts w:ascii="Times New Roman" w:hAnsi="Times New Roman" w:cs="Times New Roman"/>
-                <w:sz w:val="20"/>
               </w:rPr>
               <w:t>)</w:t>
             </w:r>
@@ -1719,13 +2333,11 @@
               <w:jc w:val="both"/>
               <w:rPr>
                 <w:rFonts w:ascii="Times New Roman" w:hAnsi="Times New Roman" w:cs="Times New Roman"/>
-                <w:sz w:val="20"/>
-              </w:rPr>
-            </w:pPr>
-            <w:r>
-              <w:rPr>
-                <w:rFonts w:ascii="Times New Roman" w:hAnsi="Times New Roman" w:cs="Times New Roman"/>
-                <w:sz w:val="20"/>
+              </w:rPr>
+            </w:pPr>
+            <w:r>
+              <w:rPr>
+                <w:rFonts w:ascii="Times New Roman" w:hAnsi="Times New Roman" w:cs="Times New Roman"/>
               </w:rPr>
               <w:t>Выход с кодом 0 (удачное завершение работы скрипта)</w:t>
             </w:r>
@@ -1881,12 +2493,25 @@
           <w:rFonts w:ascii="Times New Roman" w:hAnsi="Times New Roman" w:cs="Times New Roman"/>
         </w:rPr>
       </w:pPr>
-      <w:r>
-        <w:rPr>
-          <w:rFonts w:ascii="Times New Roman" w:hAnsi="Times New Roman" w:cs="Times New Roman"/>
-        </w:rPr>
-        <w:lastRenderedPageBreak/>
-        <w:t>Таблица 2. Зарезервированные переменные</w:t>
+      <w:proofErr w:type="gramStart"/>
+      <w:r>
+        <w:rPr>
+          <w:rFonts w:ascii="Times New Roman" w:hAnsi="Times New Roman" w:cs="Times New Roman"/>
+        </w:rPr>
+        <w:t xml:space="preserve">Таблица </w:t>
+      </w:r>
+      <w:r>
+        <w:rPr>
+          <w:rFonts w:ascii="Times New Roman" w:hAnsi="Times New Roman" w:cs="Times New Roman"/>
+        </w:rPr>
+        <w:t>.</w:t>
+      </w:r>
+      <w:proofErr w:type="gramEnd"/>
+      <w:r>
+        <w:rPr>
+          <w:rFonts w:ascii="Times New Roman" w:hAnsi="Times New Roman" w:cs="Times New Roman"/>
+        </w:rPr>
+        <w:t xml:space="preserve"> Зарезервированные переменные</w:t>
       </w:r>
     </w:p>
     <w:tbl>
@@ -2012,7 +2637,7 @@
                 <w:lang w:eastAsia="ru-RU"/>
               </w:rPr>
             </w:pPr>
-            <w:bookmarkStart w:id="0" w:name="RANGE!A2:B21"/>
+            <w:bookmarkStart w:id="1" w:name="RANGE!A2:B21"/>
             <w:r>
               <w:rPr>
                 <w:rFonts w:ascii="Verdana" w:eastAsia="Times New Roman" w:hAnsi="Verdana" w:cs="Calibri"/>
@@ -2021,7 +2646,7 @@
               </w:rPr>
               <w:t xml:space="preserve">$DIRSTACK </w:t>
             </w:r>
-            <w:bookmarkEnd w:id="0"/>
+            <w:bookmarkEnd w:id="1"/>
           </w:p>
         </w:tc>
         <w:tc>
@@ -3799,21 +4424,7 @@
           <w:rFonts w:ascii="Verdana" w:hAnsi="Verdana" w:cs="Times New Roman"/>
           <w:sz w:val="24"/>
         </w:rPr>
-        <w:t xml:space="preserve"> &lt;команда или набор команд возвращающих код возврата</w:t>
-      </w:r>
-      <w:r>
-        <w:rPr>
-          <w:rFonts w:ascii="Verdana" w:hAnsi="Verdana" w:cs="Times New Roman"/>
-          <w:sz w:val="24"/>
-        </w:rPr>
-        <w:t xml:space="preserve"> </w:t>
-      </w:r>
-      <w:r>
-        <w:rPr>
-          <w:rFonts w:ascii="Verdana" w:hAnsi="Verdana" w:cs="Times New Roman"/>
-          <w:sz w:val="24"/>
-        </w:rPr>
-        <w:t>(0 или 1)&gt;</w:t>
+        <w:t xml:space="preserve"> &lt;команда или набор команд возвращающих код возврата (0 или 1)&gt;</w:t>
       </w:r>
     </w:p>
     <w:p>
@@ -3894,6 +4505,7 @@
           <w:rFonts w:ascii="Verdana" w:hAnsi="Verdana" w:cs="Times New Roman"/>
           <w:sz w:val="24"/>
         </w:rPr>
+        <w:lastRenderedPageBreak/>
         <w:t>else</w:t>
       </w:r>
       <w:proofErr w:type="spellEnd"/>
@@ -4217,21 +4829,7 @@
           <w:rFonts w:ascii="Times New Roman" w:hAnsi="Times New Roman" w:cs="Times New Roman"/>
           <w:sz w:val="24"/>
         </w:rPr>
-        <w:t>…лю</w:t>
-      </w:r>
-      <w:r>
-        <w:rPr>
-          <w:rFonts w:ascii="Times New Roman" w:hAnsi="Times New Roman" w:cs="Times New Roman"/>
-          <w:sz w:val="24"/>
-        </w:rPr>
-        <w:t>бая другая</w:t>
-      </w:r>
-      <w:r>
-        <w:rPr>
-          <w:rFonts w:ascii="Times New Roman" w:hAnsi="Times New Roman" w:cs="Times New Roman"/>
-          <w:sz w:val="24"/>
-        </w:rPr>
-        <w:t xml:space="preserve"> команда или несколько команд</w:t>
+        <w:t>…любая другая команда или несколько команд</w:t>
       </w:r>
     </w:p>
     <w:p>
@@ -4361,27 +4959,7 @@
           <w:rFonts w:eastAsiaTheme="minorHAnsi"/>
         </w:rPr>
         <w:tab/>
-      </w:r>
-      <w:r>
-        <w:rPr>
-          <w:rStyle w:val="HTML"/>
-          <w:rFonts w:eastAsiaTheme="minorHAnsi"/>
-        </w:rPr>
-        <w:t>#</w:t>
-      </w:r>
-      <w:r>
-        <w:rPr>
-          <w:rStyle w:val="HTML"/>
-          <w:rFonts w:eastAsiaTheme="minorHAnsi"/>
-        </w:rPr>
-        <w:t xml:space="preserve"> </w:t>
-      </w:r>
-      <w:r>
-        <w:rPr>
-          <w:rStyle w:val="HTML"/>
-          <w:rFonts w:eastAsiaTheme="minorHAnsi"/>
-        </w:rPr>
-        <w:t>-</w:t>
+        <w:t># -</w:t>
       </w:r>
       <w:proofErr w:type="spellStart"/>
       <w:r>
@@ -4397,21 +4975,7 @@
           <w:rStyle w:val="HTML"/>
           <w:rFonts w:eastAsiaTheme="minorHAnsi"/>
         </w:rPr>
-        <w:t xml:space="preserve"> - л</w:t>
-      </w:r>
-      <w:r>
-        <w:rPr>
-          <w:rStyle w:val="HTML"/>
-          <w:rFonts w:eastAsiaTheme="minorHAnsi"/>
-        </w:rPr>
-        <w:t>огическое сравнение</w:t>
-      </w:r>
-      <w:r>
-        <w:rPr>
-          <w:rStyle w:val="HTML"/>
-          <w:rFonts w:eastAsiaTheme="minorHAnsi"/>
-        </w:rPr>
-        <w:t xml:space="preserve"> </w:t>
+        <w:t xml:space="preserve"> - логическое сравнение </w:t>
       </w:r>
       <w:r>
         <w:rPr>
@@ -4473,12 +5037,6 @@
           <w:rFonts w:eastAsiaTheme="minorHAnsi"/>
         </w:rPr>
         <w:tab/>
-      </w:r>
-      <w:r>
-        <w:rPr>
-          <w:rStyle w:val="HTML"/>
-          <w:rFonts w:eastAsiaTheme="minorHAnsi"/>
-        </w:rPr>
         <w:t xml:space="preserve"># если </w:t>
       </w:r>
       <w:r>
@@ -4689,12 +5247,6 @@
           <w:rFonts w:eastAsiaTheme="minorHAnsi"/>
         </w:rPr>
         <w:tab/>
-      </w:r>
-      <w:r>
-        <w:rPr>
-          <w:rStyle w:val="HTML"/>
-          <w:rFonts w:eastAsiaTheme="minorHAnsi"/>
-        </w:rPr>
         <w:t># выходим с</w:t>
       </w:r>
       <w:r>
@@ -4709,21 +5261,7 @@
           <w:rStyle w:val="HTML"/>
           <w:rFonts w:eastAsiaTheme="minorHAnsi"/>
         </w:rPr>
-        <w:t>кодом ошибки</w:t>
-      </w:r>
-      <w:r>
-        <w:rPr>
-          <w:rStyle w:val="HTML"/>
-          <w:rFonts w:eastAsiaTheme="minorHAnsi"/>
-        </w:rPr>
-        <w:t xml:space="preserve"> </w:t>
-      </w:r>
-      <w:r>
-        <w:rPr>
-          <w:rStyle w:val="HTML"/>
-          <w:rFonts w:eastAsiaTheme="minorHAnsi"/>
-        </w:rPr>
-        <w:t>1</w:t>
+        <w:t>кодом ошибки 1</w:t>
       </w:r>
       <w:r>
         <w:rPr>
@@ -4756,12 +5294,6 @@
           <w:rFonts w:eastAsiaTheme="minorHAnsi"/>
         </w:rPr>
         <w:tab/>
-      </w:r>
-      <w:r>
-        <w:rPr>
-          <w:rStyle w:val="HTML"/>
-          <w:rFonts w:eastAsiaTheme="minorHAnsi"/>
-        </w:rPr>
         <w:t xml:space="preserve"># если </w:t>
       </w:r>
       <w:r>
@@ -4777,14 +5309,7 @@
           <w:rStyle w:val="HTML"/>
           <w:rFonts w:eastAsiaTheme="minorHAnsi"/>
         </w:rPr>
-        <w:t xml:space="preserve"> </w:t>
-      </w:r>
-      <w:r>
-        <w:rPr>
-          <w:rStyle w:val="HTML"/>
-          <w:rFonts w:eastAsiaTheme="minorHAnsi"/>
-        </w:rPr>
-        <w:t>(</w:t>
+        <w:t xml:space="preserve"> (</w:t>
       </w:r>
       <w:r>
         <w:rPr>
@@ -4814,14 +5339,7 @@
           <w:rStyle w:val="HTML"/>
           <w:rFonts w:eastAsiaTheme="minorHAnsi"/>
         </w:rPr>
-        <w:t>!</w:t>
-      </w:r>
-      <w:r>
-        <w:rPr>
-          <w:rStyle w:val="HTML"/>
-          <w:rFonts w:eastAsiaTheme="minorHAnsi"/>
-        </w:rPr>
-        <w:t>=</w:t>
+        <w:t>!=</w:t>
       </w:r>
       <w:r>
         <w:rPr>
@@ -4986,20 +5504,7 @@
           <w:rFonts w:eastAsiaTheme="minorHAnsi"/>
         </w:rPr>
         <w:tab/>
-      </w:r>
-      <w:r>
-        <w:rPr>
-          <w:rStyle w:val="HTML"/>
-          <w:rFonts w:eastAsiaTheme="minorHAnsi"/>
-        </w:rPr>
-        <w:t xml:space="preserve">#обозначаем окончание </w:t>
-      </w:r>
-      <w:r>
-        <w:rPr>
-          <w:rStyle w:val="HTML"/>
-          <w:rFonts w:eastAsiaTheme="minorHAnsi"/>
-        </w:rPr>
-        <w:t>оператора ветвления</w:t>
+        <w:t>#обозначаем окончание оператора ветвления</w:t>
       </w:r>
     </w:p>
     <w:p>
@@ -5027,8 +5532,6 @@
           <w:sz w:val="24"/>
         </w:rPr>
       </w:pPr>
-      <w:bookmarkStart w:id="1" w:name="_GoBack"/>
-      <w:bookmarkEnd w:id="1"/>
     </w:p>
     <w:sectPr>
       <w:pgSz w:w="11906" w:h="16838"/>

</xml_diff>